<commit_message>
Se publan los datos de base de datos
</commit_message>
<xml_diff>
--- a/Correccion Devon/OBSERVACIONES Y CAMBIOS.docx
+++ b/Correccion Devon/OBSERVACIONES Y CAMBIOS.docx
@@ -146,7 +146,7 @@
           </mc:Choice>
           <mc:Fallback>
             <w:pict>
-              <v:shapetype w14:anchorId="57096387" id="_x0000_t75" coordsize="21600,21600" o:spt="75" o:preferrelative="t" path="m@4@5l@4@11@9@11@9@5xe" filled="f" stroked="f">
+              <v:shapetype w14:anchorId="5C4DD4DB" id="_x0000_t75" coordsize="21600,21600" o:spt="75" o:preferrelative="t" path="m@4@5l@4@11@9@11@9@5xe" filled="f" stroked="f">
                 <v:stroke joinstyle="miter"/>
                 <v:formulas>
                   <v:f eqn="if lineDrawn pixelLineWidth 0"/>
@@ -165,7 +165,7 @@
                 <v:path o:extrusionok="f" gradientshapeok="t" o:connecttype="rect"/>
                 <o:lock v:ext="edit" aspectratio="t"/>
               </v:shapetype>
-              <v:shape id="Entrada de lápiz 3" o:spid="_x0000_s1026" type="#_x0000_t75" style="position:absolute;margin-left:452.7pt;margin-top:2.9pt;width:1.45pt;height:1.45pt;z-index:251659264;visibility:visible;mso-wrap-style:square;mso-wrap-distance-left:9pt;mso-wrap-distance-top:0;mso-wrap-distance-right:9pt;mso-wrap-distance-bottom:0;mso-position-horizontal:absolute;mso-position-horizontal-relative:text;mso-position-vertical:absolute;mso-position-vertical-relative:text" o:gfxdata="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">
+              <v:shape id="Entrada de lápiz 3" o:spid="_x0000_s1026" type="#_x0000_t75" style="position:absolute;margin-left:452.7pt;margin-top:2.9pt;width:1.45pt;height:1.45pt;z-index:251659264;visibility:visible;mso-wrap-style:square;mso-wrap-distance-left:9pt;mso-wrap-distance-top:0;mso-wrap-distance-right:9pt;mso-wrap-distance-bottom:0;mso-position-horizontal:absolute;mso-position-horizontal-relative:text;mso-position-vertical:absolute;mso-position-vertical-relative:text" o:gfxdata="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">
                 <v:imagedata r:id="rId7" o:title=""/>
                 <o:lock v:ext="edit" rotation="t" aspectratio="f"/>
               </v:shape>
@@ -208,9 +208,78 @@
         <w:rPr>
           <w:noProof/>
         </w:rPr>
-        <w:pict w14:anchorId="354E8450">
-          <v:rect id="_x0000_s1026" style="position:absolute;left:0;text-align:left;margin-left:273.75pt;margin-top:153.1pt;width:86.25pt;height:45pt;z-index:251660288" filled="f" strokecolor="#ff4b4b"/>
-        </w:pict>
+        <mc:AlternateContent>
+          <mc:Choice Requires="wps">
+            <w:drawing>
+              <wp:anchor distT="0" distB="0" distL="114300" distR="114300" simplePos="0" relativeHeight="251660288" behindDoc="0" locked="0" layoutInCell="1" allowOverlap="1" wp14:anchorId="354E8450" wp14:editId="20D5684A">
+                <wp:simplePos x="0" y="0"/>
+                <wp:positionH relativeFrom="column">
+                  <wp:posOffset>3476625</wp:posOffset>
+                </wp:positionH>
+                <wp:positionV relativeFrom="paragraph">
+                  <wp:posOffset>1944370</wp:posOffset>
+                </wp:positionV>
+                <wp:extent cx="1095375" cy="571500"/>
+                <wp:effectExtent l="9525" t="9525" r="9525" b="9525"/>
+                <wp:wrapNone/>
+                <wp:docPr id="1206122264" name="Rectangle 2"/>
+                <wp:cNvGraphicFramePr>
+                  <a:graphicFrameLocks xmlns:a="http://schemas.openxmlformats.org/drawingml/2006/main"/>
+                </wp:cNvGraphicFramePr>
+                <a:graphic xmlns:a="http://schemas.openxmlformats.org/drawingml/2006/main">
+                  <a:graphicData uri="http://schemas.microsoft.com/office/word/2010/wordprocessingShape">
+                    <wps:wsp>
+                      <wps:cNvSpPr>
+                        <a:spLocks noChangeArrowheads="1"/>
+                      </wps:cNvSpPr>
+                      <wps:spPr bwMode="auto">
+                        <a:xfrm>
+                          <a:off x="0" y="0"/>
+                          <a:ext cx="1095375" cy="571500"/>
+                        </a:xfrm>
+                        <a:prstGeom prst="rect">
+                          <a:avLst/>
+                        </a:prstGeom>
+                        <a:noFill/>
+                        <a:ln w="9525">
+                          <a:solidFill>
+                            <a:srgbClr val="FF4B4B"/>
+                          </a:solidFill>
+                          <a:miter lim="800000"/>
+                          <a:headEnd/>
+                          <a:tailEnd/>
+                        </a:ln>
+                        <a:extLst>
+                          <a:ext uri="{909E8E84-426E-40DD-AFC4-6F175D3DCCD1}">
+                            <a14:hiddenFill xmlns:a14="http://schemas.microsoft.com/office/drawing/2010/main">
+                              <a:solidFill>
+                                <a:srgbClr val="FFFFFF"/>
+                              </a:solidFill>
+                            </a14:hiddenFill>
+                          </a:ext>
+                        </a:extLst>
+                      </wps:spPr>
+                      <wps:bodyPr rot="0" vert="horz" wrap="square" lIns="91440" tIns="45720" rIns="91440" bIns="45720" anchor="t" anchorCtr="0" upright="1">
+                        <a:noAutofit/>
+                      </wps:bodyPr>
+                    </wps:wsp>
+                  </a:graphicData>
+                </a:graphic>
+                <wp14:sizeRelH relativeFrom="page">
+                  <wp14:pctWidth>0</wp14:pctWidth>
+                </wp14:sizeRelH>
+                <wp14:sizeRelV relativeFrom="page">
+                  <wp14:pctHeight>0</wp14:pctHeight>
+                </wp14:sizeRelV>
+              </wp:anchor>
+            </w:drawing>
+          </mc:Choice>
+          <mc:Fallback>
+            <w:pict>
+              <v:rect w14:anchorId="5DEA8B9D" id="Rectangle 2" o:spid="_x0000_s1026" style="position:absolute;margin-left:273.75pt;margin-top:153.1pt;width:86.25pt;height:45pt;z-index:251660288;visibility:visible;mso-wrap-style:square;mso-width-percent:0;mso-height-percent:0;mso-wrap-distance-left:9pt;mso-wrap-distance-top:0;mso-wrap-distance-right:9pt;mso-wrap-distance-bottom:0;mso-position-horizontal:absolute;mso-position-horizontal-relative:text;mso-position-vertical:absolute;mso-position-vertical-relative:text;mso-width-percent:0;mso-height-percent:0;mso-width-relative:page;mso-height-relative:page;v-text-anchor:top" o:gfxdata="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" filled="f" strokecolor="#ff4b4b"/>
+            </w:pict>
+          </mc:Fallback>
+        </mc:AlternateContent>
       </w:r>
       <w:r>
         <w:rPr>
@@ -266,7 +335,23 @@
         <w:t>En la entidad escritura no es cl</w:t>
       </w:r>
       <w:r>
-        <w:t>ara su intención, seria bueno agregar un atributo mas como cantidad de autores o personas que aportaron</w:t>
+        <w:t xml:space="preserve">ara su intención, </w:t>
+      </w:r>
+      <w:proofErr w:type="spellStart"/>
+      <w:r>
+        <w:t>seria</w:t>
+      </w:r>
+      <w:proofErr w:type="spellEnd"/>
+      <w:r>
+        <w:t xml:space="preserve"> bueno agregar un atributo </w:t>
+      </w:r>
+      <w:proofErr w:type="spellStart"/>
+      <w:r>
+        <w:t>mas</w:t>
+      </w:r>
+      <w:proofErr w:type="spellEnd"/>
+      <w:r>
+        <w:t xml:space="preserve"> como cantidad de autores o personas que aportaron</w:t>
       </w:r>
       <w:r>
         <w:t xml:space="preserve">. </w:t>
@@ -441,8 +526,8 @@
           <w:noProof/>
         </w:rPr>
         <w:drawing>
-          <wp:inline distT="0" distB="0" distL="0" distR="0" wp14:anchorId="5968EFE4" wp14:editId="0F25A0D4">
-            <wp:extent cx="5301049" cy="3352800"/>
+          <wp:inline distT="0" distB="0" distL="0" distR="0" wp14:anchorId="5968EFE4" wp14:editId="125C7EAC">
+            <wp:extent cx="4772025" cy="3018204"/>
             <wp:effectExtent l="0" t="0" r="0" b="0"/>
             <wp:docPr id="754498491" name="Imagen 1" descr="Interfaz de usuario gráfica, Diagrama&#10;&#10;Descripción generada automáticamente"/>
             <wp:cNvGraphicFramePr>
@@ -464,7 +549,7 @@
                   <pic:spPr>
                     <a:xfrm>
                       <a:off x="0" y="0"/>
-                      <a:ext cx="5302342" cy="3353618"/>
+                      <a:ext cx="4778340" cy="3022198"/>
                     </a:xfrm>
                     <a:prstGeom prst="rect">
                       <a:avLst/>
@@ -476,6 +561,69 @@
           </wp:inline>
         </w:drawing>
       </w:r>
+    </w:p>
+    <w:p>
+      <w:pPr>
+        <w:pStyle w:val="Prrafodelista"/>
+      </w:pPr>
+    </w:p>
+    <w:p>
+      <w:pPr>
+        <w:pStyle w:val="Prrafodelista"/>
+      </w:pPr>
+      <w:r>
+        <w:t>Aplico las reglas de normalización en la BD</w:t>
+      </w:r>
+    </w:p>
+    <w:p>
+      <w:pPr>
+        <w:pStyle w:val="Prrafodelista"/>
+      </w:pPr>
+      <w:r>
+        <w:rPr>
+          <w:noProof/>
+        </w:rPr>
+        <w:drawing>
+          <wp:inline distT="0" distB="0" distL="0" distR="0" wp14:anchorId="48006779" wp14:editId="3FF0F3CF">
+            <wp:extent cx="4781550" cy="3617828"/>
+            <wp:effectExtent l="0" t="0" r="0" b="0"/>
+            <wp:docPr id="1369354957" name="Imagen 1" descr="Diagrama&#10;&#10;Descripción generada automáticamente"/>
+            <wp:cNvGraphicFramePr>
+              <a:graphicFrameLocks xmlns:a="http://schemas.openxmlformats.org/drawingml/2006/main" noChangeAspect="1"/>
+            </wp:cNvGraphicFramePr>
+            <a:graphic xmlns:a="http://schemas.openxmlformats.org/drawingml/2006/main">
+              <a:graphicData uri="http://schemas.openxmlformats.org/drawingml/2006/picture">
+                <pic:pic xmlns:pic="http://schemas.openxmlformats.org/drawingml/2006/picture">
+                  <pic:nvPicPr>
+                    <pic:cNvPr id="1369354957" name="Imagen 1" descr="Diagrama&#10;&#10;Descripción generada automáticamente"/>
+                    <pic:cNvPicPr/>
+                  </pic:nvPicPr>
+                  <pic:blipFill>
+                    <a:blip r:embed="rId12"/>
+                    <a:stretch>
+                      <a:fillRect/>
+                    </a:stretch>
+                  </pic:blipFill>
+                  <pic:spPr>
+                    <a:xfrm>
+                      <a:off x="0" y="0"/>
+                      <a:ext cx="4784836" cy="3620314"/>
+                    </a:xfrm>
+                    <a:prstGeom prst="rect">
+                      <a:avLst/>
+                    </a:prstGeom>
+                  </pic:spPr>
+                </pic:pic>
+              </a:graphicData>
+            </a:graphic>
+          </wp:inline>
+        </w:drawing>
+      </w:r>
+    </w:p>
+    <w:p>
+      <w:pPr>
+        <w:pStyle w:val="Prrafodelista"/>
+      </w:pPr>
     </w:p>
     <w:sectPr>
       <w:pgSz w:w="12240" w:h="15840"/>
@@ -1187,6 +1335,7 @@
   <w:style w:type="character" w:default="1" w:styleId="Fuentedeprrafopredeter">
     <w:name w:val="Default Paragraph Font"/>
     <w:uiPriority w:val="1"/>
+    <w:semiHidden/>
     <w:unhideWhenUsed/>
   </w:style>
   <w:style w:type="table" w:default="1" w:styleId="Tablanormal">

</xml_diff>